<commit_message>
Update Test Automation using Robot Framework
</commit_message>
<xml_diff>
--- a/Lab4_TestScript.docx
+++ b/Lab4_TestScript.docx
@@ -1290,16 +1290,48 @@
           <w:sz w:val="32"/>
           <w:szCs w:val="32"/>
         </w:rPr>
-        <w:t>___________________________________________________________________________________________________________________________________________</w:t>
+        <w:t>_</w:t>
       </w:r>
       <w:r>
         <w:rPr>
+          <w:rFonts w:ascii="TH SarabunPSK" w:hAnsi="TH SarabunPSK" w:cs="TH SarabunPSK"/>
+          <w:sz w:val="32"/>
+          <w:szCs w:val="32"/>
+        </w:rPr>
+        <w:t>air</w:t>
+      </w:r>
+      <w:r>
+        <w:rPr>
           <w:rFonts w:ascii="TH SarabunPSK" w:hAnsi="TH SarabunPSK" w:cs="TH SarabunPSK" w:hint="cs"/>
           <w:sz w:val="32"/>
           <w:szCs w:val="32"/>
         </w:rPr>
+        <w:t>_</w:t>
+      </w:r>
+      <w:r>
+        <w:rPr>
+          <w:rFonts w:ascii="TH SarabunPSK" w:hAnsi="TH SarabunPSK" w:cs="TH SarabunPSK"/>
+          <w:sz w:val="32"/>
+          <w:szCs w:val="32"/>
+        </w:rPr>
+        <w:t>m2</w:t>
+      </w:r>
+      <w:r>
+        <w:rPr>
+          <w:rFonts w:ascii="TH SarabunPSK" w:hAnsi="TH SarabunPSK" w:cs="TH SarabunPSK" w:hint="cs"/>
+          <w:sz w:val="32"/>
+          <w:szCs w:val="32"/>
+        </w:rPr>
+        <w:t>_____________________________________________________________________________________________________________________________________</w:t>
+      </w:r>
+      <w:r>
+        <w:rPr>
+          <w:rFonts w:ascii="TH SarabunPSK" w:hAnsi="TH SarabunPSK" w:cs="TH SarabunPSK" w:hint="cs"/>
+          <w:sz w:val="32"/>
+          <w:szCs w:val="32"/>
+        </w:rPr>
         <w:lastRenderedPageBreak/>
-        <w:t>____________________________________________________________________________________________________________________________________________________</w:t>
+        <w:t>________________________________________________________________________________________________________________________________________________________</w:t>
       </w:r>
     </w:p>
     <w:p>
@@ -1408,7 +1440,7 @@
           <w:szCs w:val="32"/>
           <w:lang w:bidi="th-TH"/>
         </w:rPr>
-        <w:t>mozillaFirefox</w:t>
+        <w:t>mozilla</w:t>
       </w:r>
       <w:r>
         <w:rPr>
@@ -1417,7 +1449,61 @@
           <w:szCs w:val="32"/>
           <w:lang w:bidi="th-TH"/>
         </w:rPr>
-        <w:t>____________________________________________________________________________________________________________________________________________________________________________________________________________________________________________________________________________________________________________________________________________________________________________________</w:t>
+        <w:t>_</w:t>
+      </w:r>
+      <w:r>
+        <w:rPr>
+          <w:rFonts w:ascii="TH SarabunPSK" w:hAnsi="TH SarabunPSK" w:cs="TH SarabunPSK"/>
+          <w:sz w:val="32"/>
+          <w:szCs w:val="32"/>
+          <w:lang w:bidi="th-TH"/>
+        </w:rPr>
+        <w:t>firefox</w:t>
+      </w:r>
+      <w:r>
+        <w:rPr>
+          <w:rFonts w:ascii="TH SarabunPSK" w:hAnsi="TH SarabunPSK" w:cs="TH SarabunPSK" w:hint="cs"/>
+          <w:sz w:val="32"/>
+          <w:szCs w:val="32"/>
+          <w:lang w:bidi="th-TH"/>
+        </w:rPr>
+        <w:t>___________________________________________________________________</w:t>
+      </w:r>
+      <w:r>
+        <w:rPr>
+          <w:rFonts w:ascii="TH SarabunPSK" w:hAnsi="TH SarabunPSK" w:cs="TH SarabunPSK"/>
+          <w:sz w:val="32"/>
+          <w:szCs w:val="32"/>
+          <w:lang w:bidi="th-TH"/>
+        </w:rPr>
+        <w:t>geckodriver</w:t>
+      </w:r>
+      <w:r>
+        <w:rPr>
+          <w:rFonts w:ascii="TH SarabunPSK" w:hAnsi="TH SarabunPSK" w:cs="TH SarabunPSK" w:hint="cs"/>
+          <w:sz w:val="32"/>
+          <w:szCs w:val="32"/>
+          <w:lang w:bidi="th-TH"/>
+        </w:rPr>
+        <w:t>_______________________________________________________________________</w:t>
+      </w:r>
+      <w:r>
+        <w:rPr>
+          <w:rFonts w:ascii="TH SarabunPSK" w:hAnsi="TH SarabunPSK" w:cs="TH SarabunPSK"/>
+          <w:sz w:val="32"/>
+          <w:szCs w:val="32"/>
+          <w:lang w:bidi="th-TH"/>
+        </w:rPr>
+        <w:t>SeleniumLibrary</w:t>
+      </w:r>
+      <w:r>
+        <w:rPr>
+          <w:rFonts w:ascii="TH SarabunPSK" w:hAnsi="TH SarabunPSK" w:cs="TH SarabunPSK" w:hint="cs"/>
+          <w:sz w:val="32"/>
+          <w:szCs w:val="32"/>
+          <w:lang w:bidi="th-TH"/>
+        </w:rPr>
+        <w:t>_____________________________________________________________________________________________________________________________________________________________________________________________________________________</w:t>
       </w:r>
     </w:p>
     <w:p>
@@ -1497,6 +1583,7 @@
           <w:rFonts w:ascii="TH SarabunPSK" w:hAnsi="TH SarabunPSK" w:cs="TH SarabunPSK"/>
           <w:sz w:val="32"/>
           <w:szCs w:val="32"/>
+          <w:lang w:bidi="th-TH"/>
         </w:rPr>
       </w:pPr>
       <w:r>
@@ -1506,7 +1593,95 @@
           <w:szCs w:val="32"/>
           <w:lang w:bidi="th-TH"/>
         </w:rPr>
-        <w:t>_____________________________________________________________________________________________________________________________________________________________________________________________________________________________________________</w:t>
+        <w:t>__________</w:t>
+      </w:r>
+      <w:r>
+        <w:rPr>
+          <w:rFonts w:ascii="TH SarabunPSK" w:hAnsi="TH SarabunPSK" w:cs="TH SarabunPSK"/>
+          <w:sz w:val="32"/>
+          <w:szCs w:val="32"/>
+          <w:lang w:bidi="th-TH"/>
+        </w:rPr>
+        <w:t>663380610-6</w:t>
+      </w:r>
+      <w:r>
+        <w:rPr>
+          <w:rFonts w:ascii="TH SarabunPSK" w:hAnsi="TH SarabunPSK" w:cs="TH SarabunPSK" w:hint="cs"/>
+          <w:sz w:val="32"/>
+          <w:szCs w:val="32"/>
+          <w:lang w:bidi="th-TH"/>
+        </w:rPr>
+        <w:t>__</w:t>
+      </w:r>
+      <w:proofErr w:type="spellStart"/>
+      <w:r>
+        <w:rPr>
+          <w:rFonts w:ascii="TH SarabunPSK" w:hAnsi="TH SarabunPSK" w:cs="TH SarabunPSK" w:hint="cs"/>
+          <w:sz w:val="32"/>
+          <w:szCs w:val="32"/>
+          <w:cs/>
+          <w:lang w:bidi="th-TH"/>
+        </w:rPr>
+        <w:t>ภัท</w:t>
+      </w:r>
+      <w:proofErr w:type="spellEnd"/>
+      <w:r>
+        <w:rPr>
+          <w:rFonts w:ascii="TH SarabunPSK" w:hAnsi="TH SarabunPSK" w:cs="TH SarabunPSK" w:hint="cs"/>
+          <w:sz w:val="32"/>
+          <w:szCs w:val="32"/>
+          <w:cs/>
+          <w:lang w:bidi="th-TH"/>
+        </w:rPr>
+        <w:t>ราวดี</w:t>
+      </w:r>
+      <w:r>
+        <w:rPr>
+          <w:rFonts w:ascii="TH SarabunPSK" w:hAnsi="TH SarabunPSK" w:cs="TH SarabunPSK" w:hint="cs"/>
+          <w:sz w:val="32"/>
+          <w:szCs w:val="32"/>
+          <w:lang w:bidi="th-TH"/>
+        </w:rPr>
+        <w:t>_</w:t>
+      </w:r>
+      <w:r>
+        <w:rPr>
+          <w:rFonts w:ascii="TH SarabunPSK" w:hAnsi="TH SarabunPSK" w:cs="TH SarabunPSK" w:hint="cs"/>
+          <w:sz w:val="32"/>
+          <w:szCs w:val="32"/>
+          <w:cs/>
+          <w:lang w:bidi="th-TH"/>
+        </w:rPr>
+        <w:t>ส่องศรีโรจน์</w:t>
+      </w:r>
+      <w:r>
+        <w:rPr>
+          <w:rFonts w:ascii="TH SarabunPSK" w:hAnsi="TH SarabunPSK" w:cs="TH SarabunPSK" w:hint="cs"/>
+          <w:sz w:val="32"/>
+          <w:szCs w:val="32"/>
+          <w:lang w:bidi="th-TH"/>
+        </w:rPr>
+        <w:t>________________________________________</w:t>
+      </w:r>
+    </w:p>
+    <w:p>
+      <w:pPr>
+        <w:pStyle w:val="ListParagraph"/>
+        <w:ind w:left="360"/>
+        <w:rPr>
+          <w:rFonts w:ascii="TH SarabunPSK" w:hAnsi="TH SarabunPSK" w:cs="TH SarabunPSK"/>
+          <w:sz w:val="32"/>
+          <w:szCs w:val="32"/>
+        </w:rPr>
+      </w:pPr>
+      <w:r>
+        <w:rPr>
+          <w:rFonts w:ascii="TH SarabunPSK" w:hAnsi="TH SarabunPSK" w:cs="TH SarabunPSK" w:hint="cs"/>
+          <w:sz w:val="32"/>
+          <w:szCs w:val="32"/>
+          <w:lang w:bidi="th-TH"/>
+        </w:rPr>
+        <w:t>______________________________________________________________________________________________________________________________________________________________</w:t>
       </w:r>
     </w:p>
     <w:p>
@@ -1650,7 +1825,7 @@
           <w:lang w:bidi="th-TH"/>
         </w:rPr>
         <w:drawing>
-          <wp:inline distT="0" distB="0" distL="0" distR="0" wp14:anchorId="02B8AB9D" wp14:editId="0A83018D">
+          <wp:inline distT="0" distB="0" distL="0" distR="0" wp14:anchorId="02B8AB9D" wp14:editId="227A3597">
             <wp:extent cx="201761" cy="191069"/>
             <wp:effectExtent l="0" t="0" r="8255" b="0"/>
             <wp:docPr id="1" name="Picture 1"/>
@@ -2043,11 +2218,11 @@
         <w:gridCol w:w="630"/>
         <w:gridCol w:w="2617"/>
         <w:gridCol w:w="1890"/>
-        <w:gridCol w:w="2759"/>
-        <w:gridCol w:w="2164"/>
-        <w:gridCol w:w="439"/>
-        <w:gridCol w:w="2279"/>
-        <w:gridCol w:w="1352"/>
+        <w:gridCol w:w="2506"/>
+        <w:gridCol w:w="2714"/>
+        <w:gridCol w:w="420"/>
+        <w:gridCol w:w="2075"/>
+        <w:gridCol w:w="1278"/>
       </w:tblGrid>
       <w:tr>
         <w:tc>
@@ -3892,6 +4067,56 @@
                 <w:lang w:bidi="th-TH"/>
               </w:rPr>
             </w:pPr>
+            <w:r>
+              <w:rPr>
+                <w:rFonts w:ascii="TH SarabunPSK" w:hAnsi="TH SarabunPSK" w:cs="TH SarabunPSK"/>
+                <w:noProof/>
+                <w:sz w:val="32"/>
+                <w:szCs w:val="32"/>
+                <w:lang w:bidi="th-TH"/>
+              </w:rPr>
+              <w:drawing>
+                <wp:inline distT="0" distB="0" distL="0" distR="0" wp14:anchorId="496CD918" wp14:editId="6D949062">
+                  <wp:extent cx="1063256" cy="691116"/>
+                  <wp:effectExtent l="0" t="0" r="3810" b="0"/>
+                  <wp:docPr id="2090186891" name="Picture 1" descr="A screenshot of a computer&#10;&#10;AI-generated content may be incorrect."/>
+                  <wp:cNvGraphicFramePr>
+                    <a:graphicFrameLocks xmlns:a="http://schemas.openxmlformats.org/drawingml/2006/main" noChangeAspect="1"/>
+                  </wp:cNvGraphicFramePr>
+                  <a:graphic xmlns:a="http://schemas.openxmlformats.org/drawingml/2006/main">
+                    <a:graphicData uri="http://schemas.openxmlformats.org/drawingml/2006/picture">
+                      <pic:pic xmlns:pic="http://schemas.openxmlformats.org/drawingml/2006/picture">
+                        <pic:nvPicPr>
+                          <pic:cNvPr id="2090186891" name="Picture 1" descr="A screenshot of a computer&#10;&#10;AI-generated content may be incorrect."/>
+                          <pic:cNvPicPr/>
+                        </pic:nvPicPr>
+                        <pic:blipFill>
+                          <a:blip r:embed="rId12" cstate="print">
+                            <a:extLst>
+                              <a:ext uri="{28A0092B-C50C-407E-A947-70E740481C1C}">
+                                <a14:useLocalDpi xmlns:a14="http://schemas.microsoft.com/office/drawing/2010/main" val="0"/>
+                              </a:ext>
+                            </a:extLst>
+                          </a:blip>
+                          <a:stretch>
+                            <a:fillRect/>
+                          </a:stretch>
+                        </pic:blipFill>
+                        <pic:spPr>
+                          <a:xfrm flipV="1">
+                            <a:off x="0" y="0"/>
+                            <a:ext cx="1161022" cy="754664"/>
+                          </a:xfrm>
+                          <a:prstGeom prst="rect">
+                            <a:avLst/>
+                          </a:prstGeom>
+                        </pic:spPr>
+                      </pic:pic>
+                    </a:graphicData>
+                  </a:graphic>
+                </wp:inline>
+              </w:drawing>
+            </w:r>
           </w:p>
         </w:tc>
         <w:tc>
@@ -4814,6 +5039,56 @@
                 <w:lang w:bidi="th-TH"/>
               </w:rPr>
             </w:pPr>
+            <w:r>
+              <w:rPr>
+                <w:rFonts w:ascii="TH SarabunPSK" w:hAnsi="TH SarabunPSK" w:cs="TH SarabunPSK"/>
+                <w:noProof/>
+                <w:sz w:val="32"/>
+                <w:szCs w:val="32"/>
+                <w:lang w:bidi="th-TH"/>
+              </w:rPr>
+              <w:drawing>
+                <wp:inline distT="0" distB="0" distL="0" distR="0" wp14:anchorId="6FED373A" wp14:editId="0B1228BC">
+                  <wp:extent cx="1800000" cy="1170000"/>
+                  <wp:effectExtent l="0" t="0" r="3810" b="0"/>
+                  <wp:docPr id="130617478" name="Picture 2" descr="A screenshot of a computer&#10;&#10;AI-generated content may be incorrect."/>
+                  <wp:cNvGraphicFramePr>
+                    <a:graphicFrameLocks xmlns:a="http://schemas.openxmlformats.org/drawingml/2006/main" noChangeAspect="1"/>
+                  </wp:cNvGraphicFramePr>
+                  <a:graphic xmlns:a="http://schemas.openxmlformats.org/drawingml/2006/main">
+                    <a:graphicData uri="http://schemas.openxmlformats.org/drawingml/2006/picture">
+                      <pic:pic xmlns:pic="http://schemas.openxmlformats.org/drawingml/2006/picture">
+                        <pic:nvPicPr>
+                          <pic:cNvPr id="130617478" name="Picture 2" descr="A screenshot of a computer&#10;&#10;AI-generated content may be incorrect."/>
+                          <pic:cNvPicPr/>
+                        </pic:nvPicPr>
+                        <pic:blipFill>
+                          <a:blip r:embed="rId13" cstate="print">
+                            <a:extLst>
+                              <a:ext uri="{28A0092B-C50C-407E-A947-70E740481C1C}">
+                                <a14:useLocalDpi xmlns:a14="http://schemas.microsoft.com/office/drawing/2010/main" val="0"/>
+                              </a:ext>
+                            </a:extLst>
+                          </a:blip>
+                          <a:stretch>
+                            <a:fillRect/>
+                          </a:stretch>
+                        </pic:blipFill>
+                        <pic:spPr>
+                          <a:xfrm>
+                            <a:off x="0" y="0"/>
+                            <a:ext cx="1800000" cy="1170000"/>
+                          </a:xfrm>
+                          <a:prstGeom prst="rect">
+                            <a:avLst/>
+                          </a:prstGeom>
+                        </pic:spPr>
+                      </pic:pic>
+                    </a:graphicData>
+                  </a:graphic>
+                </wp:inline>
+              </w:drawing>
+            </w:r>
           </w:p>
         </w:tc>
         <w:tc>
@@ -6124,6 +6399,56 @@
                 <w:lang w:bidi="th-TH"/>
               </w:rPr>
             </w:pPr>
+            <w:r>
+              <w:rPr>
+                <w:rFonts w:ascii="TH SarabunPSK" w:hAnsi="TH SarabunPSK" w:cs="TH SarabunPSK"/>
+                <w:noProof/>
+                <w:sz w:val="32"/>
+                <w:szCs w:val="32"/>
+                <w:lang w:bidi="th-TH"/>
+              </w:rPr>
+              <w:drawing>
+                <wp:inline distT="0" distB="0" distL="0" distR="0" wp14:anchorId="4A59D997" wp14:editId="63889D94">
+                  <wp:extent cx="1660751" cy="1080000"/>
+                  <wp:effectExtent l="0" t="0" r="3175" b="0"/>
+                  <wp:docPr id="1744380260" name="Picture 3" descr="A screenshot of a computer&#10;&#10;AI-generated content may be incorrect."/>
+                  <wp:cNvGraphicFramePr>
+                    <a:graphicFrameLocks xmlns:a="http://schemas.openxmlformats.org/drawingml/2006/main" noChangeAspect="1"/>
+                  </wp:cNvGraphicFramePr>
+                  <a:graphic xmlns:a="http://schemas.openxmlformats.org/drawingml/2006/main">
+                    <a:graphicData uri="http://schemas.openxmlformats.org/drawingml/2006/picture">
+                      <pic:pic xmlns:pic="http://schemas.openxmlformats.org/drawingml/2006/picture">
+                        <pic:nvPicPr>
+                          <pic:cNvPr id="1744380260" name="Picture 3" descr="A screenshot of a computer&#10;&#10;AI-generated content may be incorrect."/>
+                          <pic:cNvPicPr/>
+                        </pic:nvPicPr>
+                        <pic:blipFill>
+                          <a:blip r:embed="rId14" cstate="print">
+                            <a:extLst>
+                              <a:ext uri="{28A0092B-C50C-407E-A947-70E740481C1C}">
+                                <a14:useLocalDpi xmlns:a14="http://schemas.microsoft.com/office/drawing/2010/main" val="0"/>
+                              </a:ext>
+                            </a:extLst>
+                          </a:blip>
+                          <a:stretch>
+                            <a:fillRect/>
+                          </a:stretch>
+                        </pic:blipFill>
+                        <pic:spPr>
+                          <a:xfrm>
+                            <a:off x="0" y="0"/>
+                            <a:ext cx="1660751" cy="1080000"/>
+                          </a:xfrm>
+                          <a:prstGeom prst="rect">
+                            <a:avLst/>
+                          </a:prstGeom>
+                        </pic:spPr>
+                      </pic:pic>
+                    </a:graphicData>
+                  </a:graphic>
+                </wp:inline>
+              </w:drawing>
+            </w:r>
           </w:p>
         </w:tc>
         <w:tc>
@@ -6249,11 +6574,11 @@
         <w:gridCol w:w="630"/>
         <w:gridCol w:w="2617"/>
         <w:gridCol w:w="1890"/>
-        <w:gridCol w:w="2759"/>
-        <w:gridCol w:w="2164"/>
-        <w:gridCol w:w="439"/>
-        <w:gridCol w:w="2279"/>
-        <w:gridCol w:w="1352"/>
+        <w:gridCol w:w="2538"/>
+        <w:gridCol w:w="2682"/>
+        <w:gridCol w:w="426"/>
+        <w:gridCol w:w="2071"/>
+        <w:gridCol w:w="1276"/>
       </w:tblGrid>
       <w:tr>
         <w:tc>
@@ -8503,6 +8828,56 @@
                 <w:lang w:bidi="th-TH"/>
               </w:rPr>
             </w:pPr>
+            <w:r>
+              <w:rPr>
+                <w:rFonts w:ascii="TH SarabunPSK" w:hAnsi="TH SarabunPSK" w:cs="TH SarabunPSK"/>
+                <w:noProof/>
+                <w:sz w:val="32"/>
+                <w:szCs w:val="32"/>
+                <w:lang w:bidi="th-TH"/>
+              </w:rPr>
+              <w:drawing>
+                <wp:inline distT="0" distB="0" distL="0" distR="0" wp14:anchorId="27D01E8D" wp14:editId="3A261F39">
+                  <wp:extent cx="1800000" cy="1170555"/>
+                  <wp:effectExtent l="0" t="0" r="3810" b="0"/>
+                  <wp:docPr id="496650304" name="Picture 4"/>
+                  <wp:cNvGraphicFramePr>
+                    <a:graphicFrameLocks xmlns:a="http://schemas.openxmlformats.org/drawingml/2006/main" noChangeAspect="1"/>
+                  </wp:cNvGraphicFramePr>
+                  <a:graphic xmlns:a="http://schemas.openxmlformats.org/drawingml/2006/main">
+                    <a:graphicData uri="http://schemas.openxmlformats.org/drawingml/2006/picture">
+                      <pic:pic xmlns:pic="http://schemas.openxmlformats.org/drawingml/2006/picture">
+                        <pic:nvPicPr>
+                          <pic:cNvPr id="496650304" name="Picture 496650304"/>
+                          <pic:cNvPicPr/>
+                        </pic:nvPicPr>
+                        <pic:blipFill>
+                          <a:blip r:embed="rId15" cstate="print">
+                            <a:extLst>
+                              <a:ext uri="{28A0092B-C50C-407E-A947-70E740481C1C}">
+                                <a14:useLocalDpi xmlns:a14="http://schemas.microsoft.com/office/drawing/2010/main" val="0"/>
+                              </a:ext>
+                            </a:extLst>
+                          </a:blip>
+                          <a:stretch>
+                            <a:fillRect/>
+                          </a:stretch>
+                        </pic:blipFill>
+                        <pic:spPr>
+                          <a:xfrm>
+                            <a:off x="0" y="0"/>
+                            <a:ext cx="1800000" cy="1170555"/>
+                          </a:xfrm>
+                          <a:prstGeom prst="rect">
+                            <a:avLst/>
+                          </a:prstGeom>
+                        </pic:spPr>
+                      </pic:pic>
+                    </a:graphicData>
+                  </a:graphic>
+                </wp:inline>
+              </w:drawing>
+            </w:r>
           </w:p>
         </w:tc>
         <w:tc>
@@ -9755,6 +10130,56 @@
                 <w:lang w:bidi="th-TH"/>
               </w:rPr>
             </w:pPr>
+            <w:r>
+              <w:rPr>
+                <w:rFonts w:ascii="TH SarabunPSK" w:hAnsi="TH SarabunPSK" w:cs="TH SarabunPSK"/>
+                <w:noProof/>
+                <w:sz w:val="32"/>
+                <w:szCs w:val="32"/>
+                <w:lang w:bidi="th-TH"/>
+              </w:rPr>
+              <w:drawing>
+                <wp:inline distT="0" distB="0" distL="0" distR="0" wp14:anchorId="10132351" wp14:editId="5DFC7BCC">
+                  <wp:extent cx="1800000" cy="1170555"/>
+                  <wp:effectExtent l="0" t="0" r="3810" b="0"/>
+                  <wp:docPr id="734578520" name="Picture 5" descr="A screenshot of a computer&#10;&#10;AI-generated content may be incorrect."/>
+                  <wp:cNvGraphicFramePr>
+                    <a:graphicFrameLocks xmlns:a="http://schemas.openxmlformats.org/drawingml/2006/main" noChangeAspect="1"/>
+                  </wp:cNvGraphicFramePr>
+                  <a:graphic xmlns:a="http://schemas.openxmlformats.org/drawingml/2006/main">
+                    <a:graphicData uri="http://schemas.openxmlformats.org/drawingml/2006/picture">
+                      <pic:pic xmlns:pic="http://schemas.openxmlformats.org/drawingml/2006/picture">
+                        <pic:nvPicPr>
+                          <pic:cNvPr id="734578520" name="Picture 5" descr="A screenshot of a computer&#10;&#10;AI-generated content may be incorrect."/>
+                          <pic:cNvPicPr/>
+                        </pic:nvPicPr>
+                        <pic:blipFill>
+                          <a:blip r:embed="rId16" cstate="print">
+                            <a:extLst>
+                              <a:ext uri="{28A0092B-C50C-407E-A947-70E740481C1C}">
+                                <a14:useLocalDpi xmlns:a14="http://schemas.microsoft.com/office/drawing/2010/main" val="0"/>
+                              </a:ext>
+                            </a:extLst>
+                          </a:blip>
+                          <a:stretch>
+                            <a:fillRect/>
+                          </a:stretch>
+                        </pic:blipFill>
+                        <pic:spPr>
+                          <a:xfrm>
+                            <a:off x="0" y="0"/>
+                            <a:ext cx="1800000" cy="1170555"/>
+                          </a:xfrm>
+                          <a:prstGeom prst="rect">
+                            <a:avLst/>
+                          </a:prstGeom>
+                        </pic:spPr>
+                      </pic:pic>
+                    </a:graphicData>
+                  </a:graphic>
+                </wp:inline>
+              </w:drawing>
+            </w:r>
           </w:p>
         </w:tc>
         <w:tc>
@@ -10886,7 +11311,18 @@
                 <w:cs/>
                 <w:lang w:bidi="th-TH"/>
               </w:rPr>
-              <w:t>เช่นเดิม และมีการแสดงข้อความ “</w:t>
+              <w:t xml:space="preserve">เช่นเดิม และมีการแสดงข้อความ </w:t>
+            </w:r>
+            <w:r>
+              <w:rPr>
+                <w:rFonts w:ascii="TH SarabunPSK" w:hAnsi="TH SarabunPSK" w:cs="TH SarabunPSK" w:hint="cs"/>
+                <w:sz w:val="32"/>
+                <w:szCs w:val="32"/>
+                <w:cs/>
+                <w:lang w:bidi="th-TH"/>
+              </w:rPr>
+              <w:lastRenderedPageBreak/>
+              <w:t>“</w:t>
             </w:r>
             <w:r>
               <w:rPr>
@@ -10923,6 +11359,57 @@
                 <w:lang w:bidi="th-TH"/>
               </w:rPr>
             </w:pPr>
+            <w:r>
+              <w:rPr>
+                <w:rFonts w:ascii="TH SarabunPSK" w:hAnsi="TH SarabunPSK" w:cs="TH SarabunPSK"/>
+                <w:noProof/>
+                <w:sz w:val="32"/>
+                <w:szCs w:val="32"/>
+                <w:lang w:bidi="th-TH"/>
+              </w:rPr>
+              <w:lastRenderedPageBreak/>
+              <w:drawing>
+                <wp:inline distT="0" distB="0" distL="0" distR="0" wp14:anchorId="669398E5" wp14:editId="02ADBB70">
+                  <wp:extent cx="1800000" cy="1170555"/>
+                  <wp:effectExtent l="0" t="0" r="3810" b="0"/>
+                  <wp:docPr id="1450109100" name="Picture 7" descr="A screenshot of a computer&#10;&#10;AI-generated content may be incorrect."/>
+                  <wp:cNvGraphicFramePr>
+                    <a:graphicFrameLocks xmlns:a="http://schemas.openxmlformats.org/drawingml/2006/main" noChangeAspect="1"/>
+                  </wp:cNvGraphicFramePr>
+                  <a:graphic xmlns:a="http://schemas.openxmlformats.org/drawingml/2006/main">
+                    <a:graphicData uri="http://schemas.openxmlformats.org/drawingml/2006/picture">
+                      <pic:pic xmlns:pic="http://schemas.openxmlformats.org/drawingml/2006/picture">
+                        <pic:nvPicPr>
+                          <pic:cNvPr id="1450109100" name="Picture 7" descr="A screenshot of a computer&#10;&#10;AI-generated content may be incorrect."/>
+                          <pic:cNvPicPr/>
+                        </pic:nvPicPr>
+                        <pic:blipFill>
+                          <a:blip r:embed="rId17" cstate="print">
+                            <a:extLst>
+                              <a:ext uri="{28A0092B-C50C-407E-A947-70E740481C1C}">
+                                <a14:useLocalDpi xmlns:a14="http://schemas.microsoft.com/office/drawing/2010/main" val="0"/>
+                              </a:ext>
+                            </a:extLst>
+                          </a:blip>
+                          <a:stretch>
+                            <a:fillRect/>
+                          </a:stretch>
+                        </pic:blipFill>
+                        <pic:spPr>
+                          <a:xfrm>
+                            <a:off x="0" y="0"/>
+                            <a:ext cx="1800000" cy="1170555"/>
+                          </a:xfrm>
+                          <a:prstGeom prst="rect">
+                            <a:avLst/>
+                          </a:prstGeom>
+                        </pic:spPr>
+                      </pic:pic>
+                    </a:graphicData>
+                  </a:graphic>
+                </wp:inline>
+              </w:drawing>
+            </w:r>
           </w:p>
         </w:tc>
         <w:tc>
@@ -11549,6 +12036,56 @@
                 <w:lang w:bidi="th-TH"/>
               </w:rPr>
             </w:pPr>
+            <w:r>
+              <w:rPr>
+                <w:rFonts w:ascii="TH SarabunPSK" w:hAnsi="TH SarabunPSK" w:cs="TH SarabunPSK"/>
+                <w:noProof/>
+                <w:sz w:val="32"/>
+                <w:szCs w:val="32"/>
+                <w:lang w:bidi="th-TH"/>
+              </w:rPr>
+              <w:drawing>
+                <wp:inline distT="0" distB="0" distL="0" distR="0" wp14:anchorId="033E0D52" wp14:editId="7260B286">
+                  <wp:extent cx="1711105" cy="1112745"/>
+                  <wp:effectExtent l="0" t="0" r="3810" b="5080"/>
+                  <wp:docPr id="1174823606" name="Picture 6" descr="A screenshot of a computer&#10;&#10;AI-generated content may be incorrect."/>
+                  <wp:cNvGraphicFramePr>
+                    <a:graphicFrameLocks xmlns:a="http://schemas.openxmlformats.org/drawingml/2006/main" noChangeAspect="1"/>
+                  </wp:cNvGraphicFramePr>
+                  <a:graphic xmlns:a="http://schemas.openxmlformats.org/drawingml/2006/main">
+                    <a:graphicData uri="http://schemas.openxmlformats.org/drawingml/2006/picture">
+                      <pic:pic xmlns:pic="http://schemas.openxmlformats.org/drawingml/2006/picture">
+                        <pic:nvPicPr>
+                          <pic:cNvPr id="1174823606" name="Picture 6" descr="A screenshot of a computer&#10;&#10;AI-generated content may be incorrect."/>
+                          <pic:cNvPicPr/>
+                        </pic:nvPicPr>
+                        <pic:blipFill>
+                          <a:blip r:embed="rId18" cstate="print">
+                            <a:extLst>
+                              <a:ext uri="{28A0092B-C50C-407E-A947-70E740481C1C}">
+                                <a14:useLocalDpi xmlns:a14="http://schemas.microsoft.com/office/drawing/2010/main" val="0"/>
+                              </a:ext>
+                            </a:extLst>
+                          </a:blip>
+                          <a:stretch>
+                            <a:fillRect/>
+                          </a:stretch>
+                        </pic:blipFill>
+                        <pic:spPr>
+                          <a:xfrm>
+                            <a:off x="0" y="0"/>
+                            <a:ext cx="1745552" cy="1135146"/>
+                          </a:xfrm>
+                          <a:prstGeom prst="rect">
+                            <a:avLst/>
+                          </a:prstGeom>
+                        </pic:spPr>
+                      </pic:pic>
+                    </a:graphicData>
+                  </a:graphic>
+                </wp:inline>
+              </w:drawing>
+            </w:r>
           </w:p>
         </w:tc>
         <w:tc>
@@ -12700,6 +13237,56 @@
                 <w:lang w:bidi="th-TH"/>
               </w:rPr>
             </w:pPr>
+            <w:r>
+              <w:rPr>
+                <w:rFonts w:ascii="TH SarabunPSK" w:hAnsi="TH SarabunPSK" w:cs="TH SarabunPSK"/>
+                <w:noProof/>
+                <w:sz w:val="32"/>
+                <w:szCs w:val="32"/>
+                <w:lang w:bidi="th-TH"/>
+              </w:rPr>
+              <w:drawing>
+                <wp:inline distT="0" distB="0" distL="0" distR="0" wp14:anchorId="673B0025" wp14:editId="7C26AA50">
+                  <wp:extent cx="1660751" cy="1080000"/>
+                  <wp:effectExtent l="0" t="0" r="3175" b="0"/>
+                  <wp:docPr id="1193056336" name="Picture 8" descr="A screenshot of a computer&#10;&#10;AI-generated content may be incorrect."/>
+                  <wp:cNvGraphicFramePr>
+                    <a:graphicFrameLocks xmlns:a="http://schemas.openxmlformats.org/drawingml/2006/main" noChangeAspect="1"/>
+                  </wp:cNvGraphicFramePr>
+                  <a:graphic xmlns:a="http://schemas.openxmlformats.org/drawingml/2006/main">
+                    <a:graphicData uri="http://schemas.openxmlformats.org/drawingml/2006/picture">
+                      <pic:pic xmlns:pic="http://schemas.openxmlformats.org/drawingml/2006/picture">
+                        <pic:nvPicPr>
+                          <pic:cNvPr id="1193056336" name="Picture 8" descr="A screenshot of a computer&#10;&#10;AI-generated content may be incorrect."/>
+                          <pic:cNvPicPr/>
+                        </pic:nvPicPr>
+                        <pic:blipFill>
+                          <a:blip r:embed="rId19" cstate="print">
+                            <a:extLst>
+                              <a:ext uri="{28A0092B-C50C-407E-A947-70E740481C1C}">
+                                <a14:useLocalDpi xmlns:a14="http://schemas.microsoft.com/office/drawing/2010/main" val="0"/>
+                              </a:ext>
+                            </a:extLst>
+                          </a:blip>
+                          <a:stretch>
+                            <a:fillRect/>
+                          </a:stretch>
+                        </pic:blipFill>
+                        <pic:spPr>
+                          <a:xfrm>
+                            <a:off x="0" y="0"/>
+                            <a:ext cx="1660751" cy="1080000"/>
+                          </a:xfrm>
+                          <a:prstGeom prst="rect">
+                            <a:avLst/>
+                          </a:prstGeom>
+                        </pic:spPr>
+                      </pic:pic>
+                    </a:graphicData>
+                  </a:graphic>
+                </wp:inline>
+              </w:drawing>
+            </w:r>
           </w:p>
         </w:tc>
         <w:tc>
@@ -14071,6 +14658,56 @@
                 <w:lang w:bidi="th-TH"/>
               </w:rPr>
             </w:pPr>
+            <w:r>
+              <w:rPr>
+                <w:rFonts w:ascii="TH SarabunPSK" w:hAnsi="TH SarabunPSK" w:cs="TH SarabunPSK"/>
+                <w:noProof/>
+                <w:sz w:val="32"/>
+                <w:szCs w:val="32"/>
+                <w:lang w:bidi="th-TH"/>
+              </w:rPr>
+              <w:drawing>
+                <wp:inline distT="0" distB="0" distL="0" distR="0" wp14:anchorId="5F159BD1" wp14:editId="7BBF7CE0">
+                  <wp:extent cx="1660749" cy="1080000"/>
+                  <wp:effectExtent l="0" t="0" r="3175" b="0"/>
+                  <wp:docPr id="1824719009" name="Picture 9" descr="A screenshot of a computer&#10;&#10;AI-generated content may be incorrect."/>
+                  <wp:cNvGraphicFramePr>
+                    <a:graphicFrameLocks xmlns:a="http://schemas.openxmlformats.org/drawingml/2006/main" noChangeAspect="1"/>
+                  </wp:cNvGraphicFramePr>
+                  <a:graphic xmlns:a="http://schemas.openxmlformats.org/drawingml/2006/main">
+                    <a:graphicData uri="http://schemas.openxmlformats.org/drawingml/2006/picture">
+                      <pic:pic xmlns:pic="http://schemas.openxmlformats.org/drawingml/2006/picture">
+                        <pic:nvPicPr>
+                          <pic:cNvPr id="1824719009" name="Picture 9" descr="A screenshot of a computer&#10;&#10;AI-generated content may be incorrect."/>
+                          <pic:cNvPicPr/>
+                        </pic:nvPicPr>
+                        <pic:blipFill>
+                          <a:blip r:embed="rId20" cstate="print">
+                            <a:extLst>
+                              <a:ext uri="{28A0092B-C50C-407E-A947-70E740481C1C}">
+                                <a14:useLocalDpi xmlns:a14="http://schemas.microsoft.com/office/drawing/2010/main" val="0"/>
+                              </a:ext>
+                            </a:extLst>
+                          </a:blip>
+                          <a:stretch>
+                            <a:fillRect/>
+                          </a:stretch>
+                        </pic:blipFill>
+                        <pic:spPr>
+                          <a:xfrm>
+                            <a:off x="0" y="0"/>
+                            <a:ext cx="1660749" cy="1080000"/>
+                          </a:xfrm>
+                          <a:prstGeom prst="rect">
+                            <a:avLst/>
+                          </a:prstGeom>
+                        </pic:spPr>
+                      </pic:pic>
+                    </a:graphicData>
+                  </a:graphic>
+                </wp:inline>
+              </w:drawing>
+            </w:r>
           </w:p>
         </w:tc>
         <w:tc>
@@ -14124,6 +14761,50 @@
           <w:lang w:bidi="th-TH"/>
         </w:rPr>
       </w:pPr>
+    </w:p>
+    <w:p>
+      <w:pPr>
+        <w:spacing w:before="240"/>
+        <w:rPr>
+          <w:rFonts w:ascii="TH SarabunPSK" w:hAnsi="TH SarabunPSK" w:cs="TH SarabunPSK"/>
+          <w:sz w:val="32"/>
+          <w:szCs w:val="32"/>
+          <w:lang w:bidi="th-TH"/>
+        </w:rPr>
+      </w:pPr>
+    </w:p>
+    <w:p>
+      <w:pPr>
+        <w:spacing w:before="240"/>
+        <w:rPr>
+          <w:rFonts w:ascii="TH SarabunPSK" w:hAnsi="TH SarabunPSK" w:cs="TH SarabunPSK"/>
+          <w:sz w:val="32"/>
+          <w:szCs w:val="32"/>
+          <w:lang w:bidi="th-TH"/>
+        </w:rPr>
+      </w:pPr>
+    </w:p>
+    <w:p>
+      <w:pPr>
+        <w:spacing w:before="240"/>
+        <w:rPr>
+          <w:rFonts w:ascii="TH SarabunPSK" w:hAnsi="TH SarabunPSK" w:cs="TH SarabunPSK"/>
+          <w:sz w:val="32"/>
+          <w:szCs w:val="32"/>
+          <w:lang w:bidi="th-TH"/>
+        </w:rPr>
+      </w:pPr>
+    </w:p>
+    <w:p>
+      <w:pPr>
+        <w:spacing w:before="240"/>
+        <w:rPr>
+          <w:rFonts w:ascii="TH SarabunPSK" w:hAnsi="TH SarabunPSK" w:cs="TH SarabunPSK"/>
+          <w:sz w:val="32"/>
+          <w:szCs w:val="32"/>
+          <w:lang w:bidi="th-TH"/>
+        </w:rPr>
+      </w:pPr>
       <w:r>
         <w:rPr>
           <w:rFonts w:ascii="TH SarabunPSK" w:hAnsi="TH SarabunPSK" w:cs="TH SarabunPSK" w:hint="cs"/>
@@ -14131,6 +14812,7 @@
           <w:szCs w:val="32"/>
           <w:lang w:bidi="th-TH"/>
         </w:rPr>
+        <w:lastRenderedPageBreak/>
         <w:t>5</w:t>
       </w:r>
       <w:r>
@@ -15046,7 +15728,6 @@
                 <w:cs/>
                 <w:lang w:bidi="th-TH"/>
               </w:rPr>
-              <w:lastRenderedPageBreak/>
               <w:t>รวม</w:t>
             </w:r>
           </w:p>
@@ -17727,7 +18408,6 @@
   <w:style w:type="character" w:default="1" w:styleId="DefaultParagraphFont">
     <w:name w:val="Default Paragraph Font"/>
     <w:uiPriority w:val="1"/>
-    <w:semiHidden/>
     <w:unhideWhenUsed/>
   </w:style>
   <w:style w:type="table" w:default="1" w:styleId="TableNormal">

</xml_diff>